<commit_message>
add laser cutter and other key making details
</commit_message>
<xml_diff>
--- a/sublime_key_WIP_4.docx
+++ b/sublime_key_WIP_4.docx
@@ -497,6 +497,27 @@
               <w:t>1/6</w:t>
             </w:r>
           </w:p>
+          <w:p>
+            <w:pPr>
+              <w:rPr>
+                <w:rFonts w:ascii="Arial" w:eastAsia="Times New Roman" w:hAnsi="Arial" w:cs="Arial"/>
+                <w:spacing w:val="-10"/>
+                <w:kern w:val="28"/>
+                <w:sz w:val="24"/>
+                <w:szCs w:val="24"/>
+              </w:rPr>
+            </w:pPr>
+            <w:r>
+              <w:rPr>
+                <w:rFonts w:ascii="Arial" w:eastAsia="Times New Roman" w:hAnsi="Arial" w:cs="Arial"/>
+                <w:spacing w:val="-10"/>
+                <w:kern w:val="28"/>
+                <w:sz w:val="24"/>
+                <w:szCs w:val="24"/>
+              </w:rPr>
+              <w:t>1/16</w:t>
+            </w:r>
+          </w:p>
         </w:tc>
         <w:tc>
           <w:tcPr>
@@ -518,6 +539,27 @@
                 <w:szCs w:val="24"/>
               </w:rPr>
               <w:t>More details in Pier 23</w:t>
+            </w:r>
+          </w:p>
+          <w:p>
+            <w:pPr>
+              <w:rPr>
+                <w:rFonts w:ascii="Arial" w:eastAsia="Times New Roman" w:hAnsi="Arial" w:cs="Arial"/>
+                <w:spacing w:val="-10"/>
+                <w:kern w:val="28"/>
+                <w:sz w:val="24"/>
+                <w:szCs w:val="24"/>
+              </w:rPr>
+            </w:pPr>
+            <w:r>
+              <w:rPr>
+                <w:rFonts w:ascii="Arial" w:eastAsia="Times New Roman" w:hAnsi="Arial" w:cs="Arial"/>
+                <w:spacing w:val="-10"/>
+                <w:kern w:val="28"/>
+                <w:sz w:val="24"/>
+                <w:szCs w:val="24"/>
+              </w:rPr>
+              <w:t>More details about key fabrication</w:t>
             </w:r>
           </w:p>
         </w:tc>
@@ -4617,6 +4659,57 @@
       <w:pPr>
         <w:spacing w:after="240" w:line="360" w:lineRule="auto"/>
         <w:rPr>
+          <w:rFonts w:ascii="Arial" w:eastAsia="Times New Roman" w:hAnsi="Arial" w:cs="Arial"/>
+          <w:color w:val="000000"/>
+        </w:rPr>
+      </w:pPr>
+      <w:r>
+        <w:rPr>
+          <w:rFonts w:ascii="Arial" w:eastAsia="Times New Roman" w:hAnsi="Arial" w:cs="Arial"/>
+          <w:color w:val="000000"/>
+        </w:rPr>
+        <w:t xml:space="preserve">Since the office was pretty much deserted, Miles made his way down to the shop to see if he could figure out anything with the laser cutter. The laser cutter was turned off and there was nothing to give away how it was last used. No scrap material </w:t>
+      </w:r>
+      <w:r>
+        <w:rPr>
+          <w:rFonts w:ascii="Arial" w:eastAsia="Times New Roman" w:hAnsi="Arial" w:cs="Arial"/>
+          <w:color w:val="000000"/>
+        </w:rPr>
+        <w:t xml:space="preserve">was left in it </w:t>
+      </w:r>
+      <w:r>
+        <w:rPr>
+          <w:rFonts w:ascii="Arial" w:eastAsia="Times New Roman" w:hAnsi="Arial" w:cs="Arial"/>
+          <w:color w:val="000000"/>
+        </w:rPr>
+        <w:t xml:space="preserve">or other clues </w:t>
+      </w:r>
+      <w:r>
+        <w:rPr>
+          <w:rFonts w:ascii="Arial" w:eastAsia="Times New Roman" w:hAnsi="Arial" w:cs="Arial"/>
+          <w:color w:val="000000"/>
+        </w:rPr>
+        <w:t xml:space="preserve">of </w:t>
+      </w:r>
+      <w:r>
+        <w:rPr>
+          <w:rFonts w:ascii="Arial" w:eastAsia="Times New Roman" w:hAnsi="Arial" w:cs="Arial"/>
+          <w:color w:val="000000"/>
+        </w:rPr>
+        <w:t xml:space="preserve">who’d used it last. </w:t>
+      </w:r>
+      <w:r>
+        <w:rPr>
+          <w:rFonts w:ascii="Arial" w:eastAsia="Times New Roman" w:hAnsi="Arial" w:cs="Arial"/>
+          <w:color w:val="000000"/>
+        </w:rPr>
+        <w:t>The recycle bin next to it had pieces of cardboard and some thin pieces of wood – scrap from people using it over the last few days. That was typical. This laser cutter was usually used to cut cardboard Sometimes people used it could etch designs into soft metals or glass, but it couldn’t cut them.</w:t>
+      </w:r>
+    </w:p>
+    <w:p>
+      <w:pPr>
+        <w:spacing w:after="240" w:line="360" w:lineRule="auto"/>
+        <w:rPr>
           <w:rFonts w:ascii="Times New Roman" w:eastAsia="Times New Roman" w:hAnsi="Times New Roman" w:cs="Times New Roman"/>
           <w:sz w:val="24"/>
           <w:szCs w:val="24"/>
@@ -4627,7 +4720,7 @@
           <w:rFonts w:ascii="Arial" w:eastAsia="Times New Roman" w:hAnsi="Arial" w:cs="Arial"/>
           <w:color w:val="000000"/>
         </w:rPr>
-        <w:t>Since the office was pretty much deserted, Miles made his way down to the shop to see if he could figure out anything with the laser cutter. The laser cutter was turned off and there was nothing to give away how it was last used. No scrap material or other clues who’d used it last. He looked at the box containing the laser cutter control computer. Even though the power was off, there were LEDs blinking. Could the laser cutter’s computer be still on even though the cutter itself was off?</w:t>
+        <w:t>He looked at the box containing the laser cutter control computer. Even though the power was off, there were LEDs blinking. Could the laser cutter’s computer be still on even though the cutter itself was off?</w:t>
       </w:r>
     </w:p>
     <w:p>
@@ -4721,6 +4814,7 @@
           <w:rFonts w:ascii="Arial" w:eastAsia="Times New Roman" w:hAnsi="Arial" w:cs="Arial"/>
           <w:color w:val="000000"/>
         </w:rPr>
+        <w:lastRenderedPageBreak/>
         <w:t>Miles put this aside for now and tried to finish the user story from earlier in the day. He couldn’t concentrate and gave it up. It would still be there tomorrow.  He left the office to join the other developers at the bar.</w:t>
       </w:r>
       <w:r>
@@ -4797,7 +4891,6 @@
           <w:rFonts w:ascii="Arial" w:eastAsia="Times New Roman" w:hAnsi="Arial" w:cs="Arial"/>
           <w:color w:val="000000"/>
         </w:rPr>
-        <w:lastRenderedPageBreak/>
         <w:t xml:space="preserve">While Miles was hacking into the laser cutter controller, </w:t>
       </w:r>
       <w:r>
@@ -5156,6 +5249,7 @@
           <w:rFonts w:ascii="Arial" w:eastAsia="Times New Roman" w:hAnsi="Arial" w:cs="Arial"/>
           <w:color w:val="000000"/>
         </w:rPr>
+        <w:lastRenderedPageBreak/>
         <w:t>Joel</w:t>
       </w:r>
       <w:r>
@@ -5209,7 +5303,6 @@
           <w:rFonts w:ascii="Arial" w:eastAsia="Times New Roman" w:hAnsi="Arial" w:cs="Arial"/>
           <w:color w:val="000000"/>
         </w:rPr>
-        <w:lastRenderedPageBreak/>
         <w:t>Martinez agreed.</w:t>
       </w:r>
       <w:r>
@@ -5474,7 +5567,15 @@
           <w:rFonts w:ascii="Arial" w:eastAsia="Times New Roman" w:hAnsi="Arial" w:cs="Arial"/>
           <w:color w:val="000000"/>
         </w:rPr>
-        <w:t>The tech said, “Dude, you’re not going to believe this, but according to the logs, nobody was in the building that night, not even Tympani. I matched up entries and exits and they all line up. According to the file, Tympani left at 6:24pm and didn’t return. Fletcher left at 5:57pm and didn’t return. There is a side door that has a card key swipe to exit but no way in. There’s no video there, so I can only validate entries.</w:t>
+        <w:t xml:space="preserve">The tech said, “Dude, you’re not going to believe this, but according to the logs, nobody was in the building that night, not even Tympani. I matched up entries and exits and they all line up. According to the file, Tympani left at 6:24pm and didn’t return. Fletcher left at 5:57pm and didn’t return. There is a </w:t>
+      </w:r>
+      <w:r>
+        <w:rPr>
+          <w:rFonts w:ascii="Arial" w:eastAsia="Times New Roman" w:hAnsi="Arial" w:cs="Arial"/>
+          <w:color w:val="000000"/>
+        </w:rPr>
+        <w:lastRenderedPageBreak/>
+        <w:t>side door that has a card key swipe to exit but no way in. There’s no video there, so I can only validate entries.</w:t>
       </w:r>
       <w:r>
         <w:rPr>
@@ -5592,7 +5693,6 @@
           <w:rFonts w:ascii="Arial" w:eastAsia="Times New Roman" w:hAnsi="Arial" w:cs="Arial"/>
           <w:color w:val="000000"/>
         </w:rPr>
-        <w:lastRenderedPageBreak/>
         <w:t>The tech said “I’m still confirming this, but if I had to bet, someone wrote over that day’s log entries with logs from a</w:t>
       </w:r>
       <w:r>
@@ -5811,6 +5911,7 @@
           <w:rFonts w:ascii="Arial" w:eastAsia="Times New Roman" w:hAnsi="Arial" w:cs="Arial"/>
           <w:color w:val="000000"/>
         </w:rPr>
+        <w:lastRenderedPageBreak/>
         <w:t>Ravi and Alex were arguing about some sporting situation. Ravi turned to Miles, “Alex says the Russian National Basketball teams were better than today’s NBA teams.”</w:t>
       </w:r>
     </w:p>
@@ -5843,56 +5944,417 @@
           <w:rFonts w:ascii="Arial" w:eastAsia="Times New Roman" w:hAnsi="Arial" w:cs="Arial"/>
           <w:color w:val="000000"/>
         </w:rPr>
+        <w:t>Ravi and Alex argued about the different players on the team, who would guard who and how successful they’d be. Ravi said that nobody on that team could guard Steph Curry. Alex shrugged, “Might get hit by elbow. No flagrant fouls in ‘80s. It’s hard to shoot straight with concussion.”</w:t>
+      </w:r>
+    </w:p>
+    <w:p>
+      <w:pPr>
+        <w:spacing w:after="240" w:line="360" w:lineRule="auto"/>
+        <w:rPr>
+          <w:rFonts w:ascii="Arial" w:eastAsia="Times New Roman" w:hAnsi="Arial" w:cs="Arial"/>
+          <w:color w:val="000000"/>
+        </w:rPr>
+      </w:pPr>
+      <w:r>
+        <w:rPr>
+          <w:rFonts w:ascii="Arial" w:eastAsia="Times New Roman" w:hAnsi="Arial" w:cs="Arial"/>
+          <w:color w:val="000000"/>
+        </w:rPr>
+        <w:t>Ravi didn’t have an answer for that and changed the subject. “What do you think of the US president. He reminds me of the Indian Prime Minister – they’re both larger than life characters. I like him”, he said approvingly.  Someone at the next table glared at him.</w:t>
+      </w:r>
+    </w:p>
+    <w:p>
+      <w:pPr>
+        <w:spacing w:after="240" w:line="360" w:lineRule="auto"/>
+        <w:rPr>
+          <w:rFonts w:ascii="Arial" w:eastAsia="Times New Roman" w:hAnsi="Arial" w:cs="Arial"/>
+          <w:color w:val="000000"/>
+        </w:rPr>
+      </w:pPr>
+      <w:r>
+        <w:rPr>
+          <w:rFonts w:ascii="Arial" w:eastAsia="Times New Roman" w:hAnsi="Arial" w:cs="Arial"/>
+          <w:color w:val="000000"/>
+        </w:rPr>
+        <w:t xml:space="preserve">Lisa deftly changed the subject. She asked Miles about someone who they both worked with when Miles was an intern. He just started his own company in Sunnyvale. Ravi asked if Rick worked at this previous company too. </w:t>
+      </w:r>
+    </w:p>
+    <w:p>
+      <w:pPr>
+        <w:spacing w:after="240" w:line="360" w:lineRule="auto"/>
+        <w:rPr>
+          <w:rFonts w:ascii="Arial" w:eastAsia="Times New Roman" w:hAnsi="Arial" w:cs="Arial"/>
+          <w:color w:val="000000"/>
+        </w:rPr>
+      </w:pPr>
+      <w:r>
+        <w:rPr>
+          <w:rFonts w:ascii="Arial" w:eastAsia="Times New Roman" w:hAnsi="Arial" w:cs="Arial"/>
+          <w:color w:val="000000"/>
+        </w:rPr>
+        <w:t xml:space="preserve">Lisa said, “No, he used to work at Apple. He was working on IoT (Internet of Things) devices. He was there for years. He ended up being a chief architect of their IoT products. Steve was somehow involved as an advisor of some sort. That’s how they knew each other. Steve told me he thought the devices that Rick was working on were very cool and far ahead of anything available commercially. Anyway, when Apple decided not to ship them, Rick </w:t>
+      </w:r>
+      <w:proofErr w:type="gramStart"/>
+      <w:r>
+        <w:rPr>
+          <w:rFonts w:ascii="Arial" w:eastAsia="Times New Roman" w:hAnsi="Arial" w:cs="Arial"/>
+          <w:color w:val="000000"/>
+        </w:rPr>
+        <w:t>quit</w:t>
+      </w:r>
+      <w:proofErr w:type="gramEnd"/>
+      <w:r>
+        <w:rPr>
+          <w:rFonts w:ascii="Arial" w:eastAsia="Times New Roman" w:hAnsi="Arial" w:cs="Arial"/>
+          <w:color w:val="000000"/>
+        </w:rPr>
+        <w:t xml:space="preserve"> and Steve hired him. From some of the stuff that Rick does, I’m pretty sure this is the first startup he’s ever worked for. He keeps trying to do things the way they did it at Apple. Sometimes that’s great and sometimes it doesn’t work for a company of our size.</w:t>
+      </w:r>
+    </w:p>
+    <w:p>
+      <w:pPr>
+        <w:spacing w:after="240" w:line="360" w:lineRule="auto"/>
+        <w:rPr>
+          <w:rFonts w:ascii="Arial" w:eastAsia="Times New Roman" w:hAnsi="Arial" w:cs="Arial"/>
+          <w:color w:val="000000"/>
+        </w:rPr>
+      </w:pPr>
+      <w:r>
+        <w:rPr>
+          <w:rFonts w:ascii="Arial" w:eastAsia="Times New Roman" w:hAnsi="Arial" w:cs="Arial"/>
+          <w:color w:val="000000"/>
+        </w:rPr>
+        <w:t xml:space="preserve">They continued to talk about people who they used to work with and where they were now. One guy had quit the tech business to start a brewery. Plenty of others moved around between the big tech companies in the local area. </w:t>
+      </w:r>
+    </w:p>
+    <w:p>
+      <w:pPr>
+        <w:spacing w:after="240" w:line="360" w:lineRule="auto"/>
+        <w:rPr>
+          <w:rFonts w:ascii="Arial" w:eastAsia="Times New Roman" w:hAnsi="Arial" w:cs="Arial"/>
+          <w:color w:val="000000"/>
+        </w:rPr>
+      </w:pPr>
+      <w:r>
+        <w:rPr>
+          <w:rFonts w:ascii="Arial" w:eastAsia="Times New Roman" w:hAnsi="Arial" w:cs="Arial"/>
+          <w:color w:val="000000"/>
+        </w:rPr>
+        <w:t xml:space="preserve">Lisa asked Miles if he was still with the girlfriend that he had when they worked together before. Miles said “No, she went to Pittsburgh for grad school and I didn’t want to follow. My </w:t>
+      </w:r>
+      <w:proofErr w:type="spellStart"/>
+      <w:r>
+        <w:rPr>
+          <w:rFonts w:ascii="Arial" w:eastAsia="Times New Roman" w:hAnsi="Arial" w:cs="Arial"/>
+          <w:color w:val="000000"/>
+        </w:rPr>
+        <w:t>parent’s</w:t>
+      </w:r>
+      <w:proofErr w:type="spellEnd"/>
+      <w:r>
+        <w:rPr>
+          <w:rFonts w:ascii="Arial" w:eastAsia="Times New Roman" w:hAnsi="Arial" w:cs="Arial"/>
+          <w:color w:val="000000"/>
+        </w:rPr>
+        <w:t xml:space="preserve"> live in Alameda and I have other family in the area. Besides, all the best tech jobs are here. Neither of us wanted a long-distance relationship, so we split. “</w:t>
+      </w:r>
+    </w:p>
+    <w:p>
+      <w:pPr>
+        <w:spacing w:after="240" w:line="360" w:lineRule="auto"/>
+        <w:rPr>
+          <w:rFonts w:ascii="Arial" w:eastAsia="Times New Roman" w:hAnsi="Arial" w:cs="Arial"/>
+          <w:color w:val="000000"/>
+        </w:rPr>
+      </w:pPr>
+      <w:r>
+        <w:rPr>
+          <w:rFonts w:ascii="Arial" w:eastAsia="Times New Roman" w:hAnsi="Arial" w:cs="Arial"/>
+          <w:color w:val="000000"/>
+        </w:rPr>
+        <w:t>Lisa said “Oh that’s too bad. I liked her the one time I met her.”</w:t>
+      </w:r>
+    </w:p>
+    <w:p>
+      <w:pPr>
+        <w:spacing w:after="240" w:line="360" w:lineRule="auto"/>
+        <w:rPr>
+          <w:rFonts w:ascii="Arial" w:eastAsia="Times New Roman" w:hAnsi="Arial" w:cs="Arial"/>
+          <w:color w:val="000000"/>
+        </w:rPr>
+      </w:pPr>
+      <w:r>
+        <w:rPr>
+          <w:rFonts w:ascii="Arial" w:eastAsia="Times New Roman" w:hAnsi="Arial" w:cs="Arial"/>
+          <w:color w:val="000000"/>
+        </w:rPr>
         <w:lastRenderedPageBreak/>
-        <w:t>Ravi and Alex argued about the different players on the team, who would guard who and how successful they’d be. Ravi said that nobody on that team could guard Steph Curry. Alex shrugged, “Might get hit by elbow. No flagrant fouls in ‘80s. It’s hard to shoot straight with concussion.”</w:t>
-      </w:r>
-    </w:p>
-    <w:p>
-      <w:pPr>
-        <w:spacing w:after="240" w:line="360" w:lineRule="auto"/>
-        <w:rPr>
-          <w:rFonts w:ascii="Arial" w:eastAsia="Times New Roman" w:hAnsi="Arial" w:cs="Arial"/>
-          <w:color w:val="000000"/>
-        </w:rPr>
-      </w:pPr>
-      <w:r>
-        <w:rPr>
-          <w:rFonts w:ascii="Arial" w:eastAsia="Times New Roman" w:hAnsi="Arial" w:cs="Arial"/>
-          <w:color w:val="000000"/>
-        </w:rPr>
-        <w:t>Ravi didn’t have an answer for that and changed the subject. “What do you think of the US president. He reminds me of the Indian Prime Minister – they’re both larger than life characters. I like him”, he said approvingly.  Someone at the next table glared at him.</w:t>
-      </w:r>
-    </w:p>
-    <w:p>
-      <w:pPr>
-        <w:spacing w:after="240" w:line="360" w:lineRule="auto"/>
-        <w:rPr>
-          <w:rFonts w:ascii="Arial" w:eastAsia="Times New Roman" w:hAnsi="Arial" w:cs="Arial"/>
-          <w:color w:val="000000"/>
-        </w:rPr>
-      </w:pPr>
-      <w:r>
-        <w:rPr>
-          <w:rFonts w:ascii="Arial" w:eastAsia="Times New Roman" w:hAnsi="Arial" w:cs="Arial"/>
-          <w:color w:val="000000"/>
-        </w:rPr>
-        <w:t xml:space="preserve">Lisa deftly changed the subject. She asked Miles about someone who they both worked with when Miles was an intern. He just started his own company in Sunnyvale. Ravi asked if Rick worked at this previous company too. </w:t>
-      </w:r>
-    </w:p>
-    <w:p>
-      <w:pPr>
-        <w:spacing w:after="240" w:line="360" w:lineRule="auto"/>
-        <w:rPr>
-          <w:rFonts w:ascii="Arial" w:eastAsia="Times New Roman" w:hAnsi="Arial" w:cs="Arial"/>
-          <w:color w:val="000000"/>
-        </w:rPr>
-      </w:pPr>
-      <w:r>
-        <w:rPr>
-          <w:rFonts w:ascii="Arial" w:eastAsia="Times New Roman" w:hAnsi="Arial" w:cs="Arial"/>
-          <w:color w:val="000000"/>
-        </w:rPr>
-        <w:t xml:space="preserve">Lisa said, “No, he used to work at Apple. He was working on IoT (Internet of Things) devices. He was there for years. He ended up being a chief architect of their IoT products. Steve was somehow involved as an advisor of some sort. That’s how they knew each other. Steve told me he thought the devices that Rick was working on were very cool and far ahead of anything available commercially. Anyway, when Apple decided not to ship them, Rick </w:t>
+        <w:t>Miles said, “Yeah, she’s great. We’re still friends on social media, but she’s got someone new and I’m over it. “</w:t>
+      </w:r>
+    </w:p>
+    <w:p>
+      <w:pPr>
+        <w:spacing w:after="240" w:line="360" w:lineRule="auto"/>
+        <w:rPr>
+          <w:rFonts w:ascii="Arial" w:eastAsia="Times New Roman" w:hAnsi="Arial" w:cs="Arial"/>
+          <w:color w:val="000000"/>
+        </w:rPr>
+      </w:pPr>
+      <w:r>
+        <w:rPr>
+          <w:rFonts w:ascii="Arial" w:eastAsia="Times New Roman" w:hAnsi="Arial" w:cs="Arial"/>
+          <w:color w:val="000000"/>
+        </w:rPr>
+        <w:t>A few minutes after 5, Lisa got up and said she had to leave to catch the ferry to Marin County where she lived.  As they continued drinking and talking, other developers drifted in and out of the conversation. At one point, Alex ordered a round of vodka shots for the table to drink a toast to the memory of Steve. Misha could</w:t>
+      </w:r>
+      <w:r>
+        <w:rPr>
+          <w:rFonts w:ascii="Arial" w:eastAsia="Times New Roman" w:hAnsi="Arial" w:cs="Arial"/>
+          <w:color w:val="000000"/>
+        </w:rPr>
+        <w:t>n’t</w:t>
+      </w:r>
+      <w:r>
+        <w:rPr>
+          <w:rFonts w:ascii="Arial" w:eastAsia="Times New Roman" w:hAnsi="Arial" w:cs="Arial"/>
+          <w:color w:val="000000"/>
+        </w:rPr>
+        <w:t xml:space="preserve"> leave it at one toast and ordered another round of vodka. Miles avoided the vodka and kept with the beer. </w:t>
+      </w:r>
+    </w:p>
+    <w:p>
+      <w:pPr>
+        <w:spacing w:after="240" w:line="360" w:lineRule="auto"/>
+        <w:rPr>
+          <w:rFonts w:ascii="Arial" w:eastAsia="Times New Roman" w:hAnsi="Arial" w:cs="Arial"/>
+          <w:color w:val="000000"/>
+        </w:rPr>
+      </w:pPr>
+      <w:r>
+        <w:rPr>
+          <w:rFonts w:ascii="Arial" w:eastAsia="Times New Roman" w:hAnsi="Arial" w:cs="Arial"/>
+          <w:color w:val="000000"/>
+        </w:rPr>
+        <w:t>Ravi asked Miles, “Is it true you found the body</w:t>
+      </w:r>
+      <w:r>
+        <w:rPr>
+          <w:rFonts w:ascii="Arial" w:eastAsia="Times New Roman" w:hAnsi="Arial" w:cs="Arial"/>
+          <w:color w:val="000000"/>
+        </w:rPr>
+        <w:t>?</w:t>
+      </w:r>
+      <w:r>
+        <w:rPr>
+          <w:rFonts w:ascii="Arial" w:eastAsia="Times New Roman" w:hAnsi="Arial" w:cs="Arial"/>
+          <w:color w:val="000000"/>
+        </w:rPr>
+        <w:t>”</w:t>
+      </w:r>
+    </w:p>
+    <w:p>
+      <w:pPr>
+        <w:spacing w:after="240" w:line="360" w:lineRule="auto"/>
+        <w:rPr>
+          <w:rFonts w:ascii="Arial" w:eastAsia="Times New Roman" w:hAnsi="Arial" w:cs="Arial"/>
+          <w:color w:val="000000"/>
+        </w:rPr>
+      </w:pPr>
+      <w:r>
+        <w:rPr>
+          <w:rFonts w:ascii="Arial" w:eastAsia="Times New Roman" w:hAnsi="Arial" w:cs="Arial"/>
+          <w:color w:val="000000"/>
+        </w:rPr>
+        <w:t>Miles</w:t>
+      </w:r>
+      <w:r>
+        <w:rPr>
+          <w:rFonts w:ascii="Arial" w:eastAsia="Times New Roman" w:hAnsi="Arial" w:cs="Arial"/>
+          <w:color w:val="000000"/>
+        </w:rPr>
+        <w:t xml:space="preserve"> replied, “Yes, but I really don’t want to talk about it.”</w:t>
+      </w:r>
+    </w:p>
+    <w:p>
+      <w:pPr>
+        <w:spacing w:after="240" w:line="360" w:lineRule="auto"/>
+        <w:rPr>
+          <w:rFonts w:ascii="Arial" w:eastAsia="Times New Roman" w:hAnsi="Arial" w:cs="Arial"/>
+          <w:color w:val="000000"/>
+        </w:rPr>
+      </w:pPr>
+      <w:r>
+        <w:rPr>
+          <w:rFonts w:ascii="Arial" w:eastAsia="Times New Roman" w:hAnsi="Arial" w:cs="Arial"/>
+          <w:color w:val="000000"/>
+        </w:rPr>
+        <w:t>Ravi persisted, “Who do you think killed him?”</w:t>
+      </w:r>
+    </w:p>
+    <w:p>
+      <w:pPr>
+        <w:spacing w:after="240" w:line="360" w:lineRule="auto"/>
+        <w:rPr>
+          <w:rFonts w:ascii="Arial" w:eastAsia="Times New Roman" w:hAnsi="Arial" w:cs="Arial"/>
+          <w:color w:val="000000"/>
+        </w:rPr>
+      </w:pPr>
+      <w:r>
+        <w:rPr>
+          <w:rFonts w:ascii="Arial" w:eastAsia="Times New Roman" w:hAnsi="Arial" w:cs="Arial"/>
+          <w:color w:val="000000"/>
+        </w:rPr>
+        <w:t xml:space="preserve">Miles shrugged, “I don’t know. They say that it’s usually a family member, but I can’t see how that’s possible given the circumstances. </w:t>
+      </w:r>
+      <w:r>
+        <w:rPr>
+          <w:rFonts w:ascii="Arial" w:eastAsia="Times New Roman" w:hAnsi="Arial" w:cs="Arial"/>
+          <w:color w:val="000000"/>
+        </w:rPr>
+        <w:t>“</w:t>
+      </w:r>
+    </w:p>
+    <w:p>
+      <w:pPr>
+        <w:spacing w:after="240" w:line="360" w:lineRule="auto"/>
+        <w:rPr>
+          <w:rFonts w:ascii="Arial" w:eastAsia="Times New Roman" w:hAnsi="Arial" w:cs="Arial"/>
+          <w:color w:val="000000"/>
+        </w:rPr>
+      </w:pPr>
+      <w:r>
+        <w:rPr>
+          <w:rFonts w:ascii="Arial" w:eastAsia="Times New Roman" w:hAnsi="Arial" w:cs="Arial"/>
+          <w:color w:val="000000"/>
+        </w:rPr>
+        <w:t>Misha</w:t>
+      </w:r>
+      <w:r>
+        <w:rPr>
+          <w:rFonts w:ascii="Arial" w:eastAsia="Times New Roman" w:hAnsi="Arial" w:cs="Arial"/>
+          <w:color w:val="000000"/>
+        </w:rPr>
+        <w:t xml:space="preserve"> smirked, “I don’t think Steve married Jennifer for her big brains.”</w:t>
+      </w:r>
+    </w:p>
+    <w:p>
+      <w:pPr>
+        <w:spacing w:after="240" w:line="360" w:lineRule="auto"/>
+        <w:rPr>
+          <w:rFonts w:ascii="Arial" w:eastAsia="Times New Roman" w:hAnsi="Arial" w:cs="Arial"/>
+          <w:color w:val="000000"/>
+        </w:rPr>
+      </w:pPr>
+      <w:r>
+        <w:rPr>
+          <w:rFonts w:ascii="Arial" w:eastAsia="Times New Roman" w:hAnsi="Arial" w:cs="Arial"/>
+          <w:color w:val="000000"/>
+        </w:rPr>
+        <w:t>Miles continued, “It had to be someone in the company, probably someone who worked closely with him.”</w:t>
+      </w:r>
+    </w:p>
+    <w:p>
+      <w:pPr>
+        <w:spacing w:after="240" w:line="360" w:lineRule="auto"/>
+        <w:rPr>
+          <w:rFonts w:ascii="Arial" w:eastAsia="Times New Roman" w:hAnsi="Arial" w:cs="Arial"/>
+          <w:color w:val="000000"/>
+        </w:rPr>
+      </w:pPr>
+      <w:r>
+        <w:rPr>
+          <w:rFonts w:ascii="Arial" w:eastAsia="Times New Roman" w:hAnsi="Arial" w:cs="Arial"/>
+          <w:color w:val="000000"/>
+        </w:rPr>
+        <w:t>Ravi said, “</w:t>
+      </w:r>
+      <w:r>
+        <w:rPr>
+          <w:rFonts w:ascii="Arial" w:eastAsia="Times New Roman" w:hAnsi="Arial" w:cs="Arial"/>
+          <w:color w:val="000000"/>
+        </w:rPr>
+        <w:t>So, i</w:t>
+      </w:r>
+      <w:r>
+        <w:rPr>
+          <w:rFonts w:ascii="Arial" w:eastAsia="Times New Roman" w:hAnsi="Arial" w:cs="Arial"/>
+          <w:color w:val="000000"/>
+        </w:rPr>
+        <w:t xml:space="preserve">t’s probably </w:t>
+      </w:r>
+      <w:r>
+        <w:rPr>
+          <w:rFonts w:ascii="Arial" w:eastAsia="Times New Roman" w:hAnsi="Arial" w:cs="Arial"/>
+          <w:color w:val="000000"/>
+        </w:rPr>
+        <w:t>someone</w:t>
+      </w:r>
+      <w:r>
+        <w:rPr>
+          <w:rFonts w:ascii="Arial" w:eastAsia="Times New Roman" w:hAnsi="Arial" w:cs="Arial"/>
+          <w:color w:val="000000"/>
+        </w:rPr>
+        <w:t xml:space="preserve"> of the executive team. It had to be someone who he’d let into the cave. He’s never invited me to come into the cave after hours.”</w:t>
+      </w:r>
+    </w:p>
+    <w:p>
+      <w:pPr>
+        <w:spacing w:after="240" w:line="360" w:lineRule="auto"/>
+        <w:rPr>
+          <w:rFonts w:ascii="Arial" w:eastAsia="Times New Roman" w:hAnsi="Arial" w:cs="Arial"/>
+          <w:color w:val="000000"/>
+        </w:rPr>
+      </w:pPr>
+      <w:r>
+        <w:rPr>
+          <w:rFonts w:ascii="Arial" w:eastAsia="Times New Roman" w:hAnsi="Arial" w:cs="Arial"/>
+          <w:color w:val="000000"/>
+        </w:rPr>
+        <w:t>Miles said, “No, the way the detective was questioning me makes me think that someone snuck in and surprised him. It had to be someone familiar with the lock and able to somehow break in.”</w:t>
+      </w:r>
+    </w:p>
+    <w:p>
+      <w:pPr>
+        <w:spacing w:after="240" w:line="360" w:lineRule="auto"/>
+        <w:rPr>
+          <w:rFonts w:ascii="Arial" w:eastAsia="Times New Roman" w:hAnsi="Arial" w:cs="Arial"/>
+          <w:color w:val="000000"/>
+        </w:rPr>
+      </w:pPr>
+      <w:r>
+        <w:rPr>
+          <w:rFonts w:ascii="Arial" w:eastAsia="Times New Roman" w:hAnsi="Arial" w:cs="Arial"/>
+          <w:color w:val="000000"/>
+        </w:rPr>
+        <w:t xml:space="preserve">Ravi said, “I know how I’d break in. I read a </w:t>
+      </w:r>
+      <w:r>
+        <w:rPr>
+          <w:rFonts w:ascii="Arial" w:eastAsia="Times New Roman" w:hAnsi="Arial" w:cs="Arial"/>
+          <w:color w:val="000000"/>
+        </w:rPr>
+        <w:t>blog post</w:t>
+      </w:r>
+      <w:r>
+        <w:rPr>
+          <w:rFonts w:ascii="Arial" w:eastAsia="Times New Roman" w:hAnsi="Arial" w:cs="Arial"/>
+          <w:color w:val="000000"/>
+        </w:rPr>
+        <w:t xml:space="preserve"> about how to </w:t>
+      </w:r>
+      <w:r>
+        <w:rPr>
+          <w:rFonts w:ascii="Arial" w:eastAsia="Times New Roman" w:hAnsi="Arial" w:cs="Arial"/>
+          <w:color w:val="000000"/>
+        </w:rPr>
+        <w:t xml:space="preserve">duplicate a </w:t>
+      </w:r>
+      <w:r>
+        <w:rPr>
+          <w:rFonts w:ascii="Arial" w:eastAsia="Times New Roman" w:hAnsi="Arial" w:cs="Arial"/>
+          <w:color w:val="000000"/>
+        </w:rPr>
+        <w:t>key from a photograph. If I was the detective, I’d be searching for a homemade copy of the key</w:t>
       </w:r>
       <w:proofErr w:type="gramStart"/>
       <w:r>
@@ -5900,7 +6362,14 @@
           <w:rFonts w:ascii="Arial" w:eastAsia="Times New Roman" w:hAnsi="Arial" w:cs="Arial"/>
           <w:color w:val="000000"/>
         </w:rPr>
-        <w:t>quit</w:t>
+        <w:t>.</w:t>
+      </w:r>
+      <w:r>
+        <w:rPr>
+          <w:rFonts w:ascii="Arial" w:eastAsia="Times New Roman" w:hAnsi="Arial" w:cs="Arial"/>
+          <w:color w:val="000000"/>
+        </w:rPr>
+        <w:t xml:space="preserve"> </w:t>
       </w:r>
       <w:proofErr w:type="gramEnd"/>
       <w:r>
@@ -5908,363 +6377,273 @@
           <w:rFonts w:ascii="Arial" w:eastAsia="Times New Roman" w:hAnsi="Arial" w:cs="Arial"/>
           <w:color w:val="000000"/>
         </w:rPr>
-        <w:t xml:space="preserve"> and Steve hired him. From some of the stuff that Rick does, I’m pretty sure this is the first startup he’s ever worked for. He keeps trying to do things the way they did it at Apple. Sometimes that’s great and sometimes it doesn’t work for a company of our size.</w:t>
-      </w:r>
-    </w:p>
-    <w:p>
-      <w:pPr>
-        <w:spacing w:after="240" w:line="360" w:lineRule="auto"/>
-        <w:rPr>
-          <w:rFonts w:ascii="Arial" w:eastAsia="Times New Roman" w:hAnsi="Arial" w:cs="Arial"/>
-          <w:color w:val="000000"/>
-        </w:rPr>
-      </w:pPr>
-      <w:r>
-        <w:rPr>
-          <w:rFonts w:ascii="Arial" w:eastAsia="Times New Roman" w:hAnsi="Arial" w:cs="Arial"/>
-          <w:color w:val="000000"/>
-        </w:rPr>
-        <w:t xml:space="preserve">They continued to talk about people who they used to work with and where they were now. One guy had quit the tech business to start a brewery. Plenty of others moved around between the big tech companies in the local area. </w:t>
-      </w:r>
-    </w:p>
-    <w:p>
-      <w:pPr>
-        <w:spacing w:after="240" w:line="360" w:lineRule="auto"/>
-        <w:rPr>
-          <w:rFonts w:ascii="Arial" w:eastAsia="Times New Roman" w:hAnsi="Arial" w:cs="Arial"/>
-          <w:color w:val="000000"/>
-        </w:rPr>
-      </w:pPr>
-      <w:r>
-        <w:rPr>
-          <w:rFonts w:ascii="Arial" w:eastAsia="Times New Roman" w:hAnsi="Arial" w:cs="Arial"/>
-          <w:color w:val="000000"/>
-        </w:rPr>
-        <w:t xml:space="preserve">Lisa asked Miles if he was still with the girlfriend that he had when they worked together before. Miles said “No, she went to Pittsburgh for grad school and I didn’t want to follow. My </w:t>
-      </w:r>
-      <w:proofErr w:type="spellStart"/>
-      <w:r>
-        <w:rPr>
-          <w:rFonts w:ascii="Arial" w:eastAsia="Times New Roman" w:hAnsi="Arial" w:cs="Arial"/>
-          <w:color w:val="000000"/>
-        </w:rPr>
-        <w:t>parent’s</w:t>
-      </w:r>
-      <w:proofErr w:type="spellEnd"/>
-      <w:r>
-        <w:rPr>
-          <w:rFonts w:ascii="Arial" w:eastAsia="Times New Roman" w:hAnsi="Arial" w:cs="Arial"/>
-          <w:color w:val="000000"/>
-        </w:rPr>
-        <w:t xml:space="preserve"> live in Alameda and I have other family in the area. Besides, all the best tech jobs are here. Neither of us wanted a long-distance relationship, so we split. “</w:t>
-      </w:r>
-    </w:p>
-    <w:p>
-      <w:pPr>
-        <w:spacing w:after="240" w:line="360" w:lineRule="auto"/>
-        <w:rPr>
-          <w:rFonts w:ascii="Arial" w:eastAsia="Times New Roman" w:hAnsi="Arial" w:cs="Arial"/>
-          <w:color w:val="000000"/>
-        </w:rPr>
-      </w:pPr>
-      <w:r>
-        <w:rPr>
-          <w:rFonts w:ascii="Arial" w:eastAsia="Times New Roman" w:hAnsi="Arial" w:cs="Arial"/>
-          <w:color w:val="000000"/>
-        </w:rPr>
-        <w:t>Lisa said “Oh that’s too bad. I liked her the one time I met her.”</w:t>
-      </w:r>
-    </w:p>
-    <w:p>
-      <w:pPr>
-        <w:spacing w:after="240" w:line="360" w:lineRule="auto"/>
-        <w:rPr>
-          <w:rFonts w:ascii="Arial" w:eastAsia="Times New Roman" w:hAnsi="Arial" w:cs="Arial"/>
-          <w:color w:val="000000"/>
-        </w:rPr>
-      </w:pPr>
-      <w:r>
-        <w:rPr>
-          <w:rFonts w:ascii="Arial" w:eastAsia="Times New Roman" w:hAnsi="Arial" w:cs="Arial"/>
-          <w:color w:val="000000"/>
-        </w:rPr>
-        <w:t>Miles said, “Yeah, she’s great. We’re still friends on social media, but she’s got someone new and I’m over it. “</w:t>
-      </w:r>
-    </w:p>
-    <w:p>
-      <w:pPr>
-        <w:spacing w:after="240" w:line="360" w:lineRule="auto"/>
-        <w:rPr>
-          <w:rFonts w:ascii="Arial" w:eastAsia="Times New Roman" w:hAnsi="Arial" w:cs="Arial"/>
-          <w:color w:val="000000"/>
-        </w:rPr>
-      </w:pPr>
-      <w:r>
-        <w:rPr>
-          <w:rFonts w:ascii="Arial" w:eastAsia="Times New Roman" w:hAnsi="Arial" w:cs="Arial"/>
-          <w:color w:val="000000"/>
-        </w:rPr>
-        <w:t xml:space="preserve">A few minutes after 5, Lisa got up and said she had to leave to catch the ferry to Marin County where she lived.  As they continued drinking and talking, other developers drifted in and out of the conversation. At one point, Alex ordered a round of vodka shots for the table to drink a toast to the </w:t>
-      </w:r>
+        <w:t xml:space="preserve">Personally, </w:t>
+      </w:r>
+      <w:r>
+        <w:rPr>
+          <w:rFonts w:ascii="Arial" w:eastAsia="Times New Roman" w:hAnsi="Arial" w:cs="Arial"/>
+          <w:color w:val="000000"/>
+        </w:rPr>
+        <w:t>I</w:t>
+      </w:r>
+      <w:r>
+        <w:rPr>
+          <w:rFonts w:ascii="Arial" w:eastAsia="Times New Roman" w:hAnsi="Arial" w:cs="Arial"/>
+          <w:color w:val="000000"/>
+        </w:rPr>
+        <w:t>f I want</w:t>
+      </w:r>
+      <w:r>
+        <w:rPr>
+          <w:rFonts w:ascii="Arial" w:eastAsia="Times New Roman" w:hAnsi="Arial" w:cs="Arial"/>
+          <w:color w:val="000000"/>
+        </w:rPr>
+        <w:t>ed</w:t>
+      </w:r>
+      <w:bookmarkStart w:id="0" w:name="_GoBack"/>
+      <w:bookmarkEnd w:id="0"/>
+      <w:r>
+        <w:rPr>
+          <w:rFonts w:ascii="Arial" w:eastAsia="Times New Roman" w:hAnsi="Arial" w:cs="Arial"/>
+          <w:color w:val="000000"/>
+        </w:rPr>
+        <w:t xml:space="preserve"> to make a key, I’d use the CNC mill in the metal shop.</w:t>
+      </w:r>
+      <w:r>
+        <w:rPr>
+          <w:rFonts w:ascii="Arial" w:eastAsia="Times New Roman" w:hAnsi="Arial" w:cs="Arial"/>
+          <w:color w:val="000000"/>
+        </w:rPr>
+        <w:t>”</w:t>
+      </w:r>
+    </w:p>
+    <w:p>
+      <w:pPr>
+        <w:spacing w:after="240" w:line="360" w:lineRule="auto"/>
+        <w:rPr>
+          <w:rFonts w:ascii="Arial" w:eastAsia="Times New Roman" w:hAnsi="Arial" w:cs="Arial"/>
+          <w:color w:val="000000"/>
+        </w:rPr>
+      </w:pPr>
+      <w:r>
+        <w:rPr>
+          <w:rFonts w:ascii="Arial" w:eastAsia="Times New Roman" w:hAnsi="Arial" w:cs="Arial"/>
+          <w:color w:val="000000"/>
+        </w:rPr>
+        <w:t>Misha scoffed, “So you think you’d be able to make a working key from just a photo? I don’t believe it.”</w:t>
+      </w:r>
+    </w:p>
+    <w:p>
+      <w:pPr>
+        <w:spacing w:after="240" w:line="360" w:lineRule="auto"/>
+        <w:rPr>
+          <w:rFonts w:ascii="Arial" w:eastAsia="Times New Roman" w:hAnsi="Arial" w:cs="Arial"/>
+          <w:color w:val="000000"/>
+        </w:rPr>
+      </w:pPr>
+      <w:r>
+        <w:rPr>
+          <w:rFonts w:ascii="Arial" w:eastAsia="Times New Roman" w:hAnsi="Arial" w:cs="Arial"/>
+          <w:color w:val="000000"/>
+        </w:rPr>
+        <w:t xml:space="preserve">Ravi </w:t>
+      </w:r>
+      <w:r>
+        <w:rPr>
+          <w:rFonts w:ascii="Arial" w:eastAsia="Times New Roman" w:hAnsi="Arial" w:cs="Arial"/>
+          <w:color w:val="000000"/>
+        </w:rPr>
+        <w:t>changed the topic</w:t>
+      </w:r>
+      <w:r>
+        <w:rPr>
+          <w:rFonts w:ascii="Arial" w:eastAsia="Times New Roman" w:hAnsi="Arial" w:cs="Arial"/>
+          <w:color w:val="000000"/>
+        </w:rPr>
+        <w:t>, “</w:t>
+      </w:r>
+      <w:r>
+        <w:rPr>
+          <w:rFonts w:ascii="Arial" w:eastAsia="Times New Roman" w:hAnsi="Arial" w:cs="Arial"/>
+          <w:color w:val="000000"/>
+        </w:rPr>
+        <w:t xml:space="preserve">But wait a minute, </w:t>
+      </w:r>
+      <w:r>
+        <w:rPr>
+          <w:rFonts w:ascii="Arial" w:eastAsia="Times New Roman" w:hAnsi="Arial" w:cs="Arial"/>
+          <w:color w:val="000000"/>
+        </w:rPr>
+        <w:t xml:space="preserve">Miles, </w:t>
+      </w:r>
+      <w:r>
+        <w:rPr>
+          <w:rFonts w:ascii="Arial" w:eastAsia="Times New Roman" w:hAnsi="Arial" w:cs="Arial"/>
+          <w:color w:val="000000"/>
+        </w:rPr>
+        <w:t>the cops</w:t>
+      </w:r>
+      <w:r>
+        <w:rPr>
+          <w:rFonts w:ascii="Arial" w:eastAsia="Times New Roman" w:hAnsi="Arial" w:cs="Arial"/>
+          <w:color w:val="000000"/>
+        </w:rPr>
+        <w:t xml:space="preserve"> questioned you? Do they think you did it?”</w:t>
+      </w:r>
+    </w:p>
+    <w:p>
+      <w:pPr>
+        <w:spacing w:after="240" w:line="360" w:lineRule="auto"/>
+        <w:rPr>
+          <w:rFonts w:ascii="Arial" w:eastAsia="Times New Roman" w:hAnsi="Arial" w:cs="Arial"/>
+          <w:color w:val="000000"/>
+        </w:rPr>
+      </w:pPr>
+      <w:r>
+        <w:rPr>
+          <w:rFonts w:ascii="Arial" w:eastAsia="Times New Roman" w:hAnsi="Arial" w:cs="Arial"/>
+          <w:color w:val="000000"/>
+        </w:rPr>
+        <w:t xml:space="preserve">Miles looked </w:t>
+      </w:r>
+      <w:r>
+        <w:rPr>
+          <w:rFonts w:ascii="Arial" w:eastAsia="Times New Roman" w:hAnsi="Arial" w:cs="Arial"/>
+          <w:color w:val="000000"/>
+        </w:rPr>
+        <w:t>out the window at the</w:t>
+      </w:r>
+      <w:r>
+        <w:rPr>
+          <w:rFonts w:ascii="Arial" w:eastAsia="Times New Roman" w:hAnsi="Arial" w:cs="Arial"/>
+          <w:color w:val="000000"/>
+        </w:rPr>
+        <w:t xml:space="preserve"> seagulls</w:t>
+      </w:r>
+      <w:r>
+        <w:rPr>
+          <w:rFonts w:ascii="Arial" w:eastAsia="Times New Roman" w:hAnsi="Arial" w:cs="Arial"/>
+          <w:color w:val="000000"/>
+        </w:rPr>
+        <w:t xml:space="preserve">, </w:t>
+      </w:r>
+      <w:r>
+        <w:rPr>
+          <w:rFonts w:ascii="Arial" w:eastAsia="Times New Roman" w:hAnsi="Arial" w:cs="Arial"/>
+          <w:color w:val="000000"/>
+        </w:rPr>
+        <w:t>took a sip of</w:t>
+      </w:r>
+      <w:r>
+        <w:rPr>
+          <w:rFonts w:ascii="Arial" w:eastAsia="Times New Roman" w:hAnsi="Arial" w:cs="Arial"/>
+          <w:color w:val="000000"/>
+        </w:rPr>
+        <w:t xml:space="preserve"> his beer</w:t>
+      </w:r>
+      <w:r>
+        <w:rPr>
+          <w:rFonts w:ascii="Arial" w:eastAsia="Times New Roman" w:hAnsi="Arial" w:cs="Arial"/>
+          <w:color w:val="000000"/>
+        </w:rPr>
+        <w:t xml:space="preserve"> and ignored the question.</w:t>
+      </w:r>
+    </w:p>
+    <w:p>
+      <w:pPr>
+        <w:spacing w:after="240" w:line="360" w:lineRule="auto"/>
+        <w:rPr>
+          <w:rFonts w:ascii="Arial" w:eastAsia="Times New Roman" w:hAnsi="Arial" w:cs="Arial"/>
+          <w:color w:val="000000"/>
+        </w:rPr>
+      </w:pPr>
       <w:r>
         <w:rPr>
           <w:rFonts w:ascii="Arial" w:eastAsia="Times New Roman" w:hAnsi="Arial" w:cs="Arial"/>
           <w:color w:val="000000"/>
         </w:rPr>
         <w:lastRenderedPageBreak/>
-        <w:t>memory of Steve. Misha could</w:t>
-      </w:r>
-      <w:r>
-        <w:rPr>
-          <w:rFonts w:ascii="Arial" w:eastAsia="Times New Roman" w:hAnsi="Arial" w:cs="Arial"/>
-          <w:color w:val="000000"/>
-        </w:rPr>
-        <w:t>n’t</w:t>
-      </w:r>
-      <w:r>
-        <w:rPr>
-          <w:rFonts w:ascii="Arial" w:eastAsia="Times New Roman" w:hAnsi="Arial" w:cs="Arial"/>
-          <w:color w:val="000000"/>
-        </w:rPr>
-        <w:t xml:space="preserve"> leave it at one toast and ordered another round of vodka. Miles avoided the vodka and kept with the beer. </w:t>
-      </w:r>
-    </w:p>
-    <w:p>
-      <w:pPr>
-        <w:spacing w:after="240" w:line="360" w:lineRule="auto"/>
-        <w:rPr>
-          <w:rFonts w:ascii="Arial" w:eastAsia="Times New Roman" w:hAnsi="Arial" w:cs="Arial"/>
-          <w:color w:val="000000"/>
-        </w:rPr>
-      </w:pPr>
-      <w:r>
-        <w:rPr>
-          <w:rFonts w:ascii="Arial" w:eastAsia="Times New Roman" w:hAnsi="Arial" w:cs="Arial"/>
-          <w:color w:val="000000"/>
-        </w:rPr>
-        <w:t>Ravi asked Miles, “Is it true you found the body</w:t>
-      </w:r>
-      <w:r>
-        <w:rPr>
-          <w:rFonts w:ascii="Arial" w:eastAsia="Times New Roman" w:hAnsi="Arial" w:cs="Arial"/>
-          <w:color w:val="000000"/>
-        </w:rPr>
-        <w:t>?</w:t>
-      </w:r>
-      <w:r>
-        <w:rPr>
-          <w:rFonts w:ascii="Arial" w:eastAsia="Times New Roman" w:hAnsi="Arial" w:cs="Arial"/>
-          <w:color w:val="000000"/>
-        </w:rPr>
-        <w:t>”</w:t>
-      </w:r>
-    </w:p>
-    <w:p>
-      <w:pPr>
-        <w:spacing w:after="240" w:line="360" w:lineRule="auto"/>
-        <w:rPr>
-          <w:rFonts w:ascii="Arial" w:eastAsia="Times New Roman" w:hAnsi="Arial" w:cs="Arial"/>
-          <w:color w:val="000000"/>
-        </w:rPr>
-      </w:pPr>
-      <w:r>
-        <w:rPr>
-          <w:rFonts w:ascii="Arial" w:eastAsia="Times New Roman" w:hAnsi="Arial" w:cs="Arial"/>
-          <w:color w:val="000000"/>
-        </w:rPr>
-        <w:t>Miles</w:t>
-      </w:r>
-      <w:r>
-        <w:rPr>
-          <w:rFonts w:ascii="Arial" w:eastAsia="Times New Roman" w:hAnsi="Arial" w:cs="Arial"/>
-          <w:color w:val="000000"/>
-        </w:rPr>
-        <w:t xml:space="preserve"> replied, “Yes, but I really don’t want to talk about it.”</w:t>
-      </w:r>
-    </w:p>
-    <w:p>
-      <w:pPr>
-        <w:spacing w:after="240" w:line="360" w:lineRule="auto"/>
-        <w:rPr>
-          <w:rFonts w:ascii="Arial" w:eastAsia="Times New Roman" w:hAnsi="Arial" w:cs="Arial"/>
-          <w:color w:val="000000"/>
-        </w:rPr>
-      </w:pPr>
-      <w:r>
-        <w:rPr>
-          <w:rFonts w:ascii="Arial" w:eastAsia="Times New Roman" w:hAnsi="Arial" w:cs="Arial"/>
-          <w:color w:val="000000"/>
-        </w:rPr>
-        <w:t>Ravi persisted, “Who do you think killed him?”</w:t>
-      </w:r>
-    </w:p>
-    <w:p>
-      <w:pPr>
-        <w:spacing w:after="240" w:line="360" w:lineRule="auto"/>
-        <w:rPr>
-          <w:rFonts w:ascii="Arial" w:eastAsia="Times New Roman" w:hAnsi="Arial" w:cs="Arial"/>
-          <w:color w:val="000000"/>
-        </w:rPr>
-      </w:pPr>
-      <w:r>
-        <w:rPr>
-          <w:rFonts w:ascii="Arial" w:eastAsia="Times New Roman" w:hAnsi="Arial" w:cs="Arial"/>
-          <w:color w:val="000000"/>
-        </w:rPr>
-        <w:t xml:space="preserve">Miles shrugged, “I don’t know. They say that it’s usually a family member, but I can’t see how that’s possible given the circumstances. </w:t>
-      </w:r>
-      <w:r>
-        <w:rPr>
-          <w:rFonts w:ascii="Arial" w:eastAsia="Times New Roman" w:hAnsi="Arial" w:cs="Arial"/>
-          <w:color w:val="000000"/>
-        </w:rPr>
-        <w:t>“</w:t>
-      </w:r>
-    </w:p>
-    <w:p>
-      <w:pPr>
-        <w:spacing w:after="240" w:line="360" w:lineRule="auto"/>
-        <w:rPr>
-          <w:rFonts w:ascii="Arial" w:eastAsia="Times New Roman" w:hAnsi="Arial" w:cs="Arial"/>
-          <w:color w:val="000000"/>
-        </w:rPr>
-      </w:pPr>
-      <w:r>
-        <w:rPr>
-          <w:rFonts w:ascii="Arial" w:eastAsia="Times New Roman" w:hAnsi="Arial" w:cs="Arial"/>
-          <w:color w:val="000000"/>
-        </w:rPr>
-        <w:t>Misha</w:t>
-      </w:r>
-      <w:r>
-        <w:rPr>
-          <w:rFonts w:ascii="Arial" w:eastAsia="Times New Roman" w:hAnsi="Arial" w:cs="Arial"/>
-          <w:color w:val="000000"/>
-        </w:rPr>
-        <w:t xml:space="preserve"> smirked, “I don’t think Steve married Jennifer for her big brains.”</w:t>
-      </w:r>
-    </w:p>
-    <w:p>
-      <w:pPr>
-        <w:spacing w:after="240" w:line="360" w:lineRule="auto"/>
-        <w:rPr>
-          <w:rFonts w:ascii="Arial" w:eastAsia="Times New Roman" w:hAnsi="Arial" w:cs="Arial"/>
-          <w:color w:val="000000"/>
-        </w:rPr>
-      </w:pPr>
-      <w:r>
-        <w:rPr>
-          <w:rFonts w:ascii="Arial" w:eastAsia="Times New Roman" w:hAnsi="Arial" w:cs="Arial"/>
-          <w:color w:val="000000"/>
-        </w:rPr>
-        <w:t>Miles continued, “</w:t>
-      </w:r>
-      <w:r>
-        <w:rPr>
-          <w:rFonts w:ascii="Arial" w:eastAsia="Times New Roman" w:hAnsi="Arial" w:cs="Arial"/>
-          <w:color w:val="000000"/>
-        </w:rPr>
-        <w:t xml:space="preserve">It had to be someone in the </w:t>
-      </w:r>
-      <w:r>
-        <w:rPr>
-          <w:rFonts w:ascii="Arial" w:eastAsia="Times New Roman" w:hAnsi="Arial" w:cs="Arial"/>
-          <w:color w:val="000000"/>
-        </w:rPr>
-        <w:t>company</w:t>
-      </w:r>
-      <w:r>
-        <w:rPr>
-          <w:rFonts w:ascii="Arial" w:eastAsia="Times New Roman" w:hAnsi="Arial" w:cs="Arial"/>
-          <w:color w:val="000000"/>
-        </w:rPr>
-        <w:t>, probably someone who worked closely with him.”</w:t>
-      </w:r>
-    </w:p>
-    <w:p>
-      <w:pPr>
-        <w:spacing w:after="240" w:line="360" w:lineRule="auto"/>
-        <w:rPr>
-          <w:rFonts w:ascii="Arial" w:eastAsia="Times New Roman" w:hAnsi="Arial" w:cs="Arial"/>
-          <w:color w:val="000000"/>
-        </w:rPr>
-      </w:pPr>
-      <w:r>
-        <w:rPr>
-          <w:rFonts w:ascii="Arial" w:eastAsia="Times New Roman" w:hAnsi="Arial" w:cs="Arial"/>
-          <w:color w:val="000000"/>
-        </w:rPr>
-        <w:t>Ravi said, “</w:t>
-      </w:r>
-      <w:r>
-        <w:rPr>
-          <w:rFonts w:ascii="Arial" w:eastAsia="Times New Roman" w:hAnsi="Arial" w:cs="Arial"/>
-          <w:color w:val="000000"/>
-        </w:rPr>
-        <w:t>So, i</w:t>
-      </w:r>
-      <w:r>
-        <w:rPr>
-          <w:rFonts w:ascii="Arial" w:eastAsia="Times New Roman" w:hAnsi="Arial" w:cs="Arial"/>
-          <w:color w:val="000000"/>
-        </w:rPr>
-        <w:t xml:space="preserve">t’s probably </w:t>
-      </w:r>
-      <w:r>
-        <w:rPr>
-          <w:rFonts w:ascii="Arial" w:eastAsia="Times New Roman" w:hAnsi="Arial" w:cs="Arial"/>
-          <w:color w:val="000000"/>
-        </w:rPr>
-        <w:t>someone</w:t>
-      </w:r>
-      <w:r>
-        <w:rPr>
-          <w:rFonts w:ascii="Arial" w:eastAsia="Times New Roman" w:hAnsi="Arial" w:cs="Arial"/>
-          <w:color w:val="000000"/>
-        </w:rPr>
-        <w:t xml:space="preserve"> of the executive team. It had to be someone who he’d let into the cave. He’s never invited me to come into the cave after hours.”</w:t>
-      </w:r>
-    </w:p>
-    <w:p>
-      <w:pPr>
-        <w:spacing w:after="240" w:line="360" w:lineRule="auto"/>
-        <w:rPr>
-          <w:rFonts w:ascii="Arial" w:eastAsia="Times New Roman" w:hAnsi="Arial" w:cs="Arial"/>
-          <w:color w:val="000000"/>
-        </w:rPr>
-      </w:pPr>
-      <w:r>
-        <w:rPr>
-          <w:rFonts w:ascii="Arial" w:eastAsia="Times New Roman" w:hAnsi="Arial" w:cs="Arial"/>
-          <w:color w:val="000000"/>
-        </w:rPr>
-        <w:t>Miles said, “No, the way the detective was questioning me makes me think that someone snuck in and surprised him. It had to be someone familiar with the lock and able to somehow break in.”</w:t>
-      </w:r>
-    </w:p>
-    <w:p>
-      <w:pPr>
-        <w:spacing w:after="240" w:line="360" w:lineRule="auto"/>
-        <w:rPr>
-          <w:rFonts w:ascii="Arial" w:eastAsia="Times New Roman" w:hAnsi="Arial" w:cs="Arial"/>
-          <w:color w:val="000000"/>
-        </w:rPr>
-      </w:pPr>
-      <w:r>
-        <w:rPr>
-          <w:rFonts w:ascii="Arial" w:eastAsia="Times New Roman" w:hAnsi="Arial" w:cs="Arial"/>
-          <w:color w:val="000000"/>
-        </w:rPr>
-        <w:t xml:space="preserve">Ravi said, “I know how I’d break in. I read </w:t>
-      </w:r>
-      <w:proofErr w:type="gramStart"/>
-      <w:r>
-        <w:rPr>
-          <w:rFonts w:ascii="Arial" w:eastAsia="Times New Roman" w:hAnsi="Arial" w:cs="Arial"/>
-          <w:color w:val="000000"/>
-        </w:rPr>
-        <w:t>an</w:t>
-      </w:r>
-      <w:proofErr w:type="gramEnd"/>
+        <w:t>The waitress came over to clear</w:t>
+      </w:r>
+      <w:r>
+        <w:rPr>
+          <w:rFonts w:ascii="Arial" w:eastAsia="Times New Roman" w:hAnsi="Arial" w:cs="Arial"/>
+          <w:color w:val="000000"/>
+        </w:rPr>
+        <w:t xml:space="preserve"> empty glasses off</w:t>
+      </w:r>
+      <w:r>
+        <w:rPr>
+          <w:rFonts w:ascii="Arial" w:eastAsia="Times New Roman" w:hAnsi="Arial" w:cs="Arial"/>
+          <w:color w:val="000000"/>
+        </w:rPr>
+        <w:t xml:space="preserve"> the table</w:t>
+      </w:r>
+      <w:r>
+        <w:rPr>
+          <w:rFonts w:ascii="Arial" w:eastAsia="Times New Roman" w:hAnsi="Arial" w:cs="Arial"/>
+          <w:color w:val="000000"/>
+        </w:rPr>
+        <w:t xml:space="preserve"> and chatted</w:t>
+      </w:r>
+      <w:r>
+        <w:rPr>
+          <w:rFonts w:ascii="Arial" w:eastAsia="Times New Roman" w:hAnsi="Arial" w:cs="Arial"/>
+          <w:color w:val="000000"/>
+        </w:rPr>
+        <w:t xml:space="preserve"> with Miles. Miles had been at that bar several times after work, but didn’t remember this waitress. She remembered him</w:t>
+      </w:r>
+      <w:r>
+        <w:rPr>
+          <w:rFonts w:ascii="Arial" w:eastAsia="Times New Roman" w:hAnsi="Arial" w:cs="Arial"/>
+          <w:color w:val="000000"/>
+        </w:rPr>
+        <w:t xml:space="preserve"> and asked what he’d been up to</w:t>
+      </w:r>
+      <w:r>
+        <w:rPr>
+          <w:rFonts w:ascii="Arial" w:eastAsia="Times New Roman" w:hAnsi="Arial" w:cs="Arial"/>
+          <w:color w:val="000000"/>
+        </w:rPr>
+        <w:t xml:space="preserve">. </w:t>
+      </w:r>
+      <w:r>
+        <w:rPr>
+          <w:rFonts w:ascii="Arial" w:eastAsia="Times New Roman" w:hAnsi="Arial" w:cs="Arial"/>
+          <w:color w:val="000000"/>
+        </w:rPr>
+        <w:t>Ravi saw this and asked Miles, “Why don’t you ask for her number. She likes you.”</w:t>
+      </w:r>
+    </w:p>
+    <w:p>
+      <w:pPr>
+        <w:spacing w:after="240" w:line="360" w:lineRule="auto"/>
+        <w:rPr>
+          <w:rFonts w:ascii="Arial" w:eastAsia="Times New Roman" w:hAnsi="Arial" w:cs="Arial"/>
+          <w:color w:val="000000"/>
+        </w:rPr>
+      </w:pPr>
+      <w:r>
+        <w:rPr>
+          <w:rFonts w:ascii="Arial" w:eastAsia="Times New Roman" w:hAnsi="Arial" w:cs="Arial"/>
+          <w:color w:val="000000"/>
+        </w:rPr>
+        <w:t xml:space="preserve">Miles smiled, “I don’t know. She’s cute enough, but I can never tell if a waitress is just being friendly or is really interested. </w:t>
+      </w:r>
+      <w:r>
+        <w:rPr>
+          <w:rFonts w:ascii="Arial" w:eastAsia="Times New Roman" w:hAnsi="Arial" w:cs="Arial"/>
+          <w:color w:val="000000"/>
+        </w:rPr>
+        <w:t>Besides, she probably gets hit on all the time. I don’t want to be that asshole</w:t>
+      </w:r>
+      <w:r>
+        <w:rPr>
+          <w:rFonts w:ascii="Arial" w:eastAsia="Times New Roman" w:hAnsi="Arial" w:cs="Arial"/>
+          <w:color w:val="000000"/>
+        </w:rPr>
+        <w:t>.”</w:t>
+      </w:r>
       <w:r>
         <w:rPr>
           <w:rFonts w:ascii="Arial" w:eastAsia="Times New Roman" w:hAnsi="Arial" w:cs="Arial"/>
@@ -6272,283 +6651,20 @@
         </w:rPr>
         <w:t xml:space="preserve"> </w:t>
       </w:r>
-      <w:r>
-        <w:rPr>
-          <w:rFonts w:ascii="Arial" w:eastAsia="Times New Roman" w:hAnsi="Arial" w:cs="Arial"/>
-          <w:color w:val="000000"/>
-        </w:rPr>
-        <w:t>blog post</w:t>
-      </w:r>
-      <w:r>
-        <w:rPr>
-          <w:rFonts w:ascii="Arial" w:eastAsia="Times New Roman" w:hAnsi="Arial" w:cs="Arial"/>
-          <w:color w:val="000000"/>
-        </w:rPr>
-        <w:t xml:space="preserve"> about how to </w:t>
-      </w:r>
-      <w:r>
-        <w:rPr>
-          <w:rFonts w:ascii="Arial" w:eastAsia="Times New Roman" w:hAnsi="Arial" w:cs="Arial"/>
-          <w:color w:val="000000"/>
-        </w:rPr>
-        <w:t xml:space="preserve">duplicate a </w:t>
-      </w:r>
-      <w:r>
-        <w:rPr>
-          <w:rFonts w:ascii="Arial" w:eastAsia="Times New Roman" w:hAnsi="Arial" w:cs="Arial"/>
-          <w:color w:val="000000"/>
-        </w:rPr>
-        <w:t>key from a photograph. If I was the detective, I’d be searching for a homemade copy of the key.”</w:t>
-      </w:r>
-    </w:p>
-    <w:p>
-      <w:pPr>
-        <w:spacing w:after="240" w:line="360" w:lineRule="auto"/>
-        <w:rPr>
-          <w:rFonts w:ascii="Arial" w:eastAsia="Times New Roman" w:hAnsi="Arial" w:cs="Arial"/>
-          <w:color w:val="000000"/>
-        </w:rPr>
-      </w:pPr>
-      <w:r>
-        <w:rPr>
-          <w:rFonts w:ascii="Arial" w:eastAsia="Times New Roman" w:hAnsi="Arial" w:cs="Arial"/>
-          <w:color w:val="000000"/>
-        </w:rPr>
-        <w:t>Misha scoffed, “So you think you’d be able to do make a working key from just a photo? I don’t believe it.”</w:t>
-      </w:r>
-    </w:p>
-    <w:p>
-      <w:pPr>
-        <w:spacing w:after="240" w:line="360" w:lineRule="auto"/>
-        <w:rPr>
-          <w:rFonts w:ascii="Arial" w:eastAsia="Times New Roman" w:hAnsi="Arial" w:cs="Arial"/>
-          <w:color w:val="000000"/>
-        </w:rPr>
-      </w:pPr>
-      <w:r>
-        <w:rPr>
-          <w:rFonts w:ascii="Arial" w:eastAsia="Times New Roman" w:hAnsi="Arial" w:cs="Arial"/>
-          <w:color w:val="000000"/>
-        </w:rPr>
-        <w:t xml:space="preserve">Ravi </w:t>
-      </w:r>
-      <w:r>
-        <w:rPr>
-          <w:rFonts w:ascii="Arial" w:eastAsia="Times New Roman" w:hAnsi="Arial" w:cs="Arial"/>
-          <w:color w:val="000000"/>
-        </w:rPr>
-        <w:t>changed the topic</w:t>
-      </w:r>
-      <w:r>
-        <w:rPr>
-          <w:rFonts w:ascii="Arial" w:eastAsia="Times New Roman" w:hAnsi="Arial" w:cs="Arial"/>
-          <w:color w:val="000000"/>
-        </w:rPr>
-        <w:t>, “</w:t>
-      </w:r>
-      <w:r>
-        <w:rPr>
-          <w:rFonts w:ascii="Arial" w:eastAsia="Times New Roman" w:hAnsi="Arial" w:cs="Arial"/>
-          <w:color w:val="000000"/>
-        </w:rPr>
-        <w:t xml:space="preserve">But wait a minute, </w:t>
-      </w:r>
-      <w:r>
-        <w:rPr>
-          <w:rFonts w:ascii="Arial" w:eastAsia="Times New Roman" w:hAnsi="Arial" w:cs="Arial"/>
-          <w:color w:val="000000"/>
-        </w:rPr>
-        <w:t xml:space="preserve">Miles, </w:t>
-      </w:r>
-      <w:r>
-        <w:rPr>
-          <w:rFonts w:ascii="Arial" w:eastAsia="Times New Roman" w:hAnsi="Arial" w:cs="Arial"/>
-          <w:color w:val="000000"/>
-        </w:rPr>
-        <w:t>the cops</w:t>
-      </w:r>
-      <w:r>
-        <w:rPr>
-          <w:rFonts w:ascii="Arial" w:eastAsia="Times New Roman" w:hAnsi="Arial" w:cs="Arial"/>
-          <w:color w:val="000000"/>
-        </w:rPr>
-        <w:t xml:space="preserve"> questioned you? Do they think you did it?”</w:t>
-      </w:r>
-    </w:p>
-    <w:p>
-      <w:pPr>
-        <w:spacing w:after="240" w:line="360" w:lineRule="auto"/>
-        <w:rPr>
-          <w:rFonts w:ascii="Arial" w:eastAsia="Times New Roman" w:hAnsi="Arial" w:cs="Arial"/>
-          <w:color w:val="000000"/>
-        </w:rPr>
-      </w:pPr>
-      <w:r>
-        <w:rPr>
-          <w:rFonts w:ascii="Arial" w:eastAsia="Times New Roman" w:hAnsi="Arial" w:cs="Arial"/>
-          <w:color w:val="000000"/>
-        </w:rPr>
-        <w:t xml:space="preserve">Miles looked </w:t>
-      </w:r>
-      <w:r>
-        <w:rPr>
-          <w:rFonts w:ascii="Arial" w:eastAsia="Times New Roman" w:hAnsi="Arial" w:cs="Arial"/>
-          <w:color w:val="000000"/>
-        </w:rPr>
-        <w:t>out the window at the</w:t>
-      </w:r>
-      <w:r>
-        <w:rPr>
-          <w:rFonts w:ascii="Arial" w:eastAsia="Times New Roman" w:hAnsi="Arial" w:cs="Arial"/>
-          <w:color w:val="000000"/>
-        </w:rPr>
-        <w:t xml:space="preserve"> seagulls</w:t>
-      </w:r>
-      <w:r>
-        <w:rPr>
-          <w:rFonts w:ascii="Arial" w:eastAsia="Times New Roman" w:hAnsi="Arial" w:cs="Arial"/>
-          <w:color w:val="000000"/>
-        </w:rPr>
-        <w:t xml:space="preserve">, </w:t>
-      </w:r>
-      <w:r>
-        <w:rPr>
-          <w:rFonts w:ascii="Arial" w:eastAsia="Times New Roman" w:hAnsi="Arial" w:cs="Arial"/>
-          <w:color w:val="000000"/>
-        </w:rPr>
-        <w:t>took a sip of</w:t>
-      </w:r>
-      <w:r>
-        <w:rPr>
-          <w:rFonts w:ascii="Arial" w:eastAsia="Times New Roman" w:hAnsi="Arial" w:cs="Arial"/>
-          <w:color w:val="000000"/>
-        </w:rPr>
-        <w:t xml:space="preserve"> his beer</w:t>
-      </w:r>
-      <w:r>
-        <w:rPr>
-          <w:rFonts w:ascii="Arial" w:eastAsia="Times New Roman" w:hAnsi="Arial" w:cs="Arial"/>
-          <w:color w:val="000000"/>
-        </w:rPr>
-        <w:t xml:space="preserve"> and ignored the question.</w:t>
-      </w:r>
-    </w:p>
-    <w:p>
-      <w:pPr>
-        <w:spacing w:after="240" w:line="360" w:lineRule="auto"/>
-        <w:rPr>
-          <w:rFonts w:ascii="Arial" w:eastAsia="Times New Roman" w:hAnsi="Arial" w:cs="Arial"/>
-          <w:color w:val="000000"/>
-        </w:rPr>
-      </w:pPr>
-      <w:r>
-        <w:rPr>
-          <w:rFonts w:ascii="Arial" w:eastAsia="Times New Roman" w:hAnsi="Arial" w:cs="Arial"/>
-          <w:color w:val="000000"/>
-        </w:rPr>
-        <w:t>The waitress came over to clear</w:t>
-      </w:r>
-      <w:r>
-        <w:rPr>
-          <w:rFonts w:ascii="Arial" w:eastAsia="Times New Roman" w:hAnsi="Arial" w:cs="Arial"/>
-          <w:color w:val="000000"/>
-        </w:rPr>
-        <w:t xml:space="preserve"> empty glasses off</w:t>
-      </w:r>
-      <w:r>
-        <w:rPr>
-          <w:rFonts w:ascii="Arial" w:eastAsia="Times New Roman" w:hAnsi="Arial" w:cs="Arial"/>
-          <w:color w:val="000000"/>
-        </w:rPr>
-        <w:t xml:space="preserve"> the table</w:t>
-      </w:r>
-      <w:r>
-        <w:rPr>
-          <w:rFonts w:ascii="Arial" w:eastAsia="Times New Roman" w:hAnsi="Arial" w:cs="Arial"/>
-          <w:color w:val="000000"/>
-        </w:rPr>
-        <w:t xml:space="preserve"> and chatted</w:t>
-      </w:r>
-      <w:r>
-        <w:rPr>
-          <w:rFonts w:ascii="Arial" w:eastAsia="Times New Roman" w:hAnsi="Arial" w:cs="Arial"/>
-          <w:color w:val="000000"/>
-        </w:rPr>
-        <w:t xml:space="preserve"> with Miles. Miles had been at that bar several times after work, but didn’t remember this waitress. She remembered him</w:t>
-      </w:r>
-      <w:r>
-        <w:rPr>
-          <w:rFonts w:ascii="Arial" w:eastAsia="Times New Roman" w:hAnsi="Arial" w:cs="Arial"/>
-          <w:color w:val="000000"/>
-        </w:rPr>
-        <w:t xml:space="preserve"> and asked what he’d been up to</w:t>
-      </w:r>
-      <w:r>
-        <w:rPr>
-          <w:rFonts w:ascii="Arial" w:eastAsia="Times New Roman" w:hAnsi="Arial" w:cs="Arial"/>
-          <w:color w:val="000000"/>
-        </w:rPr>
-        <w:t xml:space="preserve">. </w:t>
-      </w:r>
-      <w:r>
-        <w:rPr>
-          <w:rFonts w:ascii="Arial" w:eastAsia="Times New Roman" w:hAnsi="Arial" w:cs="Arial"/>
-          <w:color w:val="000000"/>
-        </w:rPr>
-        <w:t>Ravi saw this and asked Miles, “Why don’t you ask for her number. She likes you.”</w:t>
-      </w:r>
-    </w:p>
-    <w:p>
-      <w:pPr>
-        <w:spacing w:after="240" w:line="360" w:lineRule="auto"/>
-        <w:rPr>
-          <w:rFonts w:ascii="Arial" w:eastAsia="Times New Roman" w:hAnsi="Arial" w:cs="Arial"/>
-          <w:color w:val="000000"/>
-        </w:rPr>
-      </w:pPr>
-      <w:r>
-        <w:rPr>
-          <w:rFonts w:ascii="Arial" w:eastAsia="Times New Roman" w:hAnsi="Arial" w:cs="Arial"/>
-          <w:color w:val="000000"/>
-        </w:rPr>
-        <w:t xml:space="preserve">Miles smiled, “I don’t know. She’s cute enough, but I can never tell if a waitress is just being friendly or is really interested. </w:t>
-      </w:r>
-      <w:r>
-        <w:rPr>
-          <w:rFonts w:ascii="Arial" w:eastAsia="Times New Roman" w:hAnsi="Arial" w:cs="Arial"/>
-          <w:color w:val="000000"/>
-        </w:rPr>
-        <w:t>Besides, she probably gets hit on all the time. I don’t want to be that asshole</w:t>
-      </w:r>
-      <w:r>
-        <w:rPr>
-          <w:rFonts w:ascii="Arial" w:eastAsia="Times New Roman" w:hAnsi="Arial" w:cs="Arial"/>
-          <w:color w:val="000000"/>
-        </w:rPr>
-        <w:t>.”</w:t>
-      </w:r>
-      <w:r>
-        <w:rPr>
-          <w:rFonts w:ascii="Arial" w:eastAsia="Times New Roman" w:hAnsi="Arial" w:cs="Arial"/>
-          <w:color w:val="000000"/>
-        </w:rPr>
-        <w:t xml:space="preserve"> </w:t>
-      </w:r>
-    </w:p>
-    <w:p>
-      <w:pPr>
-        <w:spacing w:after="240" w:line="360" w:lineRule="auto"/>
-        <w:rPr>
-          <w:rFonts w:ascii="Arial" w:eastAsia="Times New Roman" w:hAnsi="Arial" w:cs="Arial"/>
-          <w:color w:val="000000"/>
-        </w:rPr>
-      </w:pPr>
-      <w:r>
-        <w:rPr>
-          <w:rFonts w:ascii="Arial" w:eastAsia="Times New Roman" w:hAnsi="Arial" w:cs="Arial"/>
-          <w:color w:val="000000"/>
-        </w:rPr>
-        <w:lastRenderedPageBreak/>
+    </w:p>
+    <w:p>
+      <w:pPr>
+        <w:spacing w:after="240" w:line="360" w:lineRule="auto"/>
+        <w:rPr>
+          <w:rFonts w:ascii="Arial" w:eastAsia="Times New Roman" w:hAnsi="Arial" w:cs="Arial"/>
+          <w:color w:val="000000"/>
+        </w:rPr>
+      </w:pPr>
+      <w:r>
+        <w:rPr>
+          <w:rFonts w:ascii="Arial" w:eastAsia="Times New Roman" w:hAnsi="Arial" w:cs="Arial"/>
+          <w:color w:val="000000"/>
+        </w:rPr>
         <w:t>Ravi said, “</w:t>
       </w:r>
       <w:r>
@@ -7020,6 +7136,7 @@
           <w:rFonts w:ascii="Arial" w:eastAsia="Times New Roman" w:hAnsi="Arial" w:cs="Arial"/>
           <w:color w:val="000000"/>
         </w:rPr>
+        <w:lastRenderedPageBreak/>
         <w:t xml:space="preserve">Anil answered coolly and analytically, “The makerspace staff is dead weight. I </w:t>
       </w:r>
       <w:r>
@@ -7106,7 +7223,6 @@
           <w:rFonts w:ascii="Arial" w:eastAsia="Times New Roman" w:hAnsi="Arial" w:cs="Arial"/>
           <w:color w:val="000000"/>
         </w:rPr>
-        <w:lastRenderedPageBreak/>
         <w:t xml:space="preserve">Rick nodded, “My team is basically good, but there is one guy who </w:t>
       </w:r>
       <w:r>
@@ -13347,23 +13463,7 @@
           <w:rFonts w:ascii="Arial" w:eastAsia="Times New Roman" w:hAnsi="Arial" w:cs="Arial"/>
           <w:color w:val="000000"/>
         </w:rPr>
-        <w:t xml:space="preserve"> him to come to his meeting </w:t>
-      </w:r>
-      <w:proofErr w:type="gramStart"/>
-      <w:r>
-        <w:rPr>
-          <w:rFonts w:ascii="Arial" w:eastAsia="Times New Roman" w:hAnsi="Arial" w:cs="Arial"/>
-          <w:color w:val="000000"/>
-        </w:rPr>
-        <w:t>room</w:t>
-      </w:r>
-      <w:proofErr w:type="gramEnd"/>
-      <w:r>
-        <w:rPr>
-          <w:rFonts w:ascii="Arial" w:eastAsia="Times New Roman" w:hAnsi="Arial" w:cs="Arial"/>
-          <w:color w:val="000000"/>
-        </w:rPr>
-        <w:t xml:space="preserve"> so they can have a chat. Rick said he’d be there in a minute. </w:t>
+        <w:t xml:space="preserve"> him to come to his meeting room so they can have a chat. Rick said he’d be there in a minute. </w:t>
       </w:r>
     </w:p>
     <w:p>
@@ -15429,7 +15529,7 @@
           <w:rFonts w:ascii="Arial" w:eastAsia="Times New Roman" w:hAnsi="Arial" w:cs="Arial"/>
           <w:color w:val="000000"/>
         </w:rPr>
-        <w:t xml:space="preserve"> said to Anil, “Martinez thinks Tim killed Steve with Brandy’s help. Let me rephrase that. Martinez is trying to pin Steve’s murder on Tim and Brandy. Who knows what Martinez </w:t>
+        <w:t xml:space="preserve"> said to Anil, “Martinez thinks Tim killed Steve with Brandy’s help. Let me rephrase that. Martinez is trying to pin Steve’s murder on Tim and Brandy. Who knows what Martinez actually </w:t>
       </w:r>
       <w:proofErr w:type="gramStart"/>
       <w:r>
@@ -15437,7 +15537,7 @@
           <w:rFonts w:ascii="Arial" w:eastAsia="Times New Roman" w:hAnsi="Arial" w:cs="Arial"/>
           <w:color w:val="000000"/>
         </w:rPr>
-        <w:t>actually thinks</w:t>
+        <w:t>thinks.</w:t>
       </w:r>
       <w:proofErr w:type="gramEnd"/>
       <w:r>
@@ -15445,7 +15545,7 @@
           <w:rFonts w:ascii="Arial" w:eastAsia="Times New Roman" w:hAnsi="Arial" w:cs="Arial"/>
           <w:color w:val="000000"/>
         </w:rPr>
-        <w:t xml:space="preserve">. He’s trying to get one of them to flip on the other. I don’t think there is any </w:t>
+        <w:t xml:space="preserve"> He’s trying to get one of them to flip on the other. I don’t think there is any </w:t>
       </w:r>
       <w:r>
         <w:rPr>
@@ -16482,23 +16582,7 @@
           <w:rFonts w:ascii="Arial" w:eastAsia="Times New Roman" w:hAnsi="Arial" w:cs="Arial"/>
           <w:color w:val="000000"/>
         </w:rPr>
-        <w:t xml:space="preserve">Miles was shocked at this outburst. He had heard that Tim was arrested, but also that he had been released. He didn’t know what to think. Rick wasn’t done, “I bet Tim silences </w:t>
-      </w:r>
-      <w:proofErr w:type="gramStart"/>
-      <w:r>
-        <w:rPr>
-          <w:rFonts w:ascii="Arial" w:eastAsia="Times New Roman" w:hAnsi="Arial" w:cs="Arial"/>
-          <w:color w:val="000000"/>
-        </w:rPr>
-        <w:t>Brandy</w:t>
-      </w:r>
-      <w:proofErr w:type="gramEnd"/>
-      <w:r>
-        <w:rPr>
-          <w:rFonts w:ascii="Arial" w:eastAsia="Times New Roman" w:hAnsi="Arial" w:cs="Arial"/>
-          <w:color w:val="000000"/>
-        </w:rPr>
-        <w:t xml:space="preserve"> so she can’t flip on him. I bet he hires a hacker to</w:t>
+        <w:t>Miles was shocked at this outburst. He had heard that Tim was arrested, but also that he had been released. He didn’t know what to think. Rick wasn’t done, “I bet Tim silences Brandy so she can’t flip on him. I bet he hires a hacker to</w:t>
       </w:r>
       <w:r>
         <w:rPr>
@@ -16602,16 +16686,7 @@
           <w:rFonts w:ascii="Arial" w:eastAsia="Times New Roman" w:hAnsi="Arial" w:cs="Arial"/>
           <w:color w:val="000000"/>
         </w:rPr>
-        <w:t>Rick squinted his eyes a</w:t>
-      </w:r>
-      <w:bookmarkStart w:id="0" w:name="_GoBack"/>
-      <w:bookmarkEnd w:id="0"/>
-      <w:r>
-        <w:rPr>
-          <w:rFonts w:ascii="Arial" w:eastAsia="Times New Roman" w:hAnsi="Arial" w:cs="Arial"/>
-          <w:color w:val="000000"/>
-        </w:rPr>
-        <w:t xml:space="preserve">nd looked directly at Miles. He said “Forget about Tim and Brandy. You need to focus on having a perfect demo tomorrow and finishing this version on time. It MUST be a complete success. </w:t>
+        <w:t xml:space="preserve">Rick squinted his eyes and looked directly at Miles. He said “Forget about Tim and Brandy. You need to focus on having a perfect demo tomorrow and finishing this version on time. It MUST be a complete success. </w:t>
       </w:r>
       <w:r>
         <w:rPr>
@@ -18524,23 +18599,7 @@
           <w:rFonts w:ascii="Arial" w:eastAsia="Times New Roman" w:hAnsi="Arial" w:cs="Arial"/>
           <w:color w:val="000000"/>
         </w:rPr>
-        <w:t xml:space="preserve">? Miles went over to Lisa’s desk and told her that he was on the phone to Brandy when a bomb went off in her apartment. Brandy was </w:t>
-      </w:r>
-      <w:proofErr w:type="gramStart"/>
-      <w:r>
-        <w:rPr>
-          <w:rFonts w:ascii="Arial" w:eastAsia="Times New Roman" w:hAnsi="Arial" w:cs="Arial"/>
-          <w:color w:val="000000"/>
-        </w:rPr>
-        <w:t>alive</w:t>
-      </w:r>
-      <w:proofErr w:type="gramEnd"/>
-      <w:r>
-        <w:rPr>
-          <w:rFonts w:ascii="Arial" w:eastAsia="Times New Roman" w:hAnsi="Arial" w:cs="Arial"/>
-          <w:color w:val="000000"/>
-        </w:rPr>
-        <w:t xml:space="preserve"> but Miles wasn’t sure if she was hurt. Lisa insisted that they see if Sharon Dowling was still in the office and let her know. Sharon said she’d call the Oakland Fire Department and find out about Brandy. </w:t>
+        <w:t xml:space="preserve">? Miles went over to Lisa’s desk and told her that he was on the phone to Brandy when a bomb went off in her apartment. Brandy was alive but Miles wasn’t sure if she was hurt. Lisa insisted that they see if Sharon Dowling was still in the office and let her know. Sharon said she’d call the Oakland Fire Department and find out about Brandy. </w:t>
       </w:r>
     </w:p>
     <w:p>
@@ -21679,23 +21738,7 @@
           <w:rFonts w:ascii="Arial" w:eastAsia="Times New Roman" w:hAnsi="Arial" w:cs="Arial"/>
           <w:color w:val="000000"/>
         </w:rPr>
-        <w:t xml:space="preserve"> it was after 8 and there were only a handful of people left in the office. He didn’t know how late Tympani would be staying so he had to move quickly. It wouldn’t do for his homemade key to be found - he had a clever plan. He’d use the laser cutter to cut the key out of dry ice. Tympani kept the makerspace stocked with dry </w:t>
-      </w:r>
-      <w:proofErr w:type="gramStart"/>
-      <w:r>
-        <w:rPr>
-          <w:rFonts w:ascii="Arial" w:eastAsia="Times New Roman" w:hAnsi="Arial" w:cs="Arial"/>
-          <w:color w:val="000000"/>
-        </w:rPr>
-        <w:t>ice</w:t>
-      </w:r>
-      <w:proofErr w:type="gramEnd"/>
-      <w:r>
-        <w:rPr>
-          <w:rFonts w:ascii="Arial" w:eastAsia="Times New Roman" w:hAnsi="Arial" w:cs="Arial"/>
-          <w:color w:val="000000"/>
-        </w:rPr>
-        <w:t xml:space="preserve"> so he could use to media blast old paint from his precious Victorian gingerbread medallions and molding.</w:t>
+        <w:t xml:space="preserve"> it was after 8 and there were only a handful of people left in the office. He didn’t know how late Tympani would be staying so he had to move quickly. It wouldn’t do for his homemade key to be found - he had a clever plan. He’d use the laser cutter to cut the key out of dry ice. Tympani kept the makerspace stocked with dry ice so he could use to media blast old paint from his precious Victorian gingerbread medallions and molding.</w:t>
       </w:r>
     </w:p>
     <w:p>
@@ -22078,7 +22121,7 @@
       <w:rPr>
         <w:noProof/>
       </w:rPr>
-      <w:t>1/7/2019</w:t>
+      <w:t>1/16/2019</w:t>
     </w:r>
     <w:r>
       <w:rPr>

</xml_diff>